<commit_message>
Pushing some research on LTE
</commit_message>
<xml_diff>
--- a/resumes/jeremy_barthelemy_resume.docx
+++ b/resumes/jeremy_barthelemy_resume.docx
@@ -688,6 +688,28 @@
           <w:sz w:val="22"/>
           <w:szCs w:val="22"/>
         </w:rPr>
+        <w:t>Distributed Software Engineering</w:t>
+      </w:r>
+    </w:p>
+    <w:p>
+      <w:pPr>
+        <w:pStyle w:val="ListParagraph"/>
+        <w:numPr>
+          <w:ilvl w:val="0"/>
+          <w:numId w:val="1"/>
+        </w:numPr>
+        <w:rPr>
+          <w:sz w:val="22"/>
+          <w:szCs w:val="22"/>
+        </w:rPr>
+      </w:pPr>
+      <w:bookmarkStart w:id="0" w:name="_GoBack"/>
+      <w:bookmarkEnd w:id="0"/>
+      <w:r>
+        <w:rPr>
+          <w:sz w:val="22"/>
+          <w:szCs w:val="22"/>
+        </w:rPr>
         <w:t xml:space="preserve">Advanced Applied </w:t>
       </w:r>
       <w:r>
@@ -721,26 +743,6 @@
           <w:szCs w:val="22"/>
         </w:rPr>
         <w:t xml:space="preserve">Cryptography and Computer Network Security </w:t>
-      </w:r>
-    </w:p>
-    <w:p>
-      <w:pPr>
-        <w:pStyle w:val="ListParagraph"/>
-        <w:numPr>
-          <w:ilvl w:val="0"/>
-          <w:numId w:val="1"/>
-        </w:numPr>
-        <w:rPr>
-          <w:sz w:val="22"/>
-          <w:szCs w:val="22"/>
-        </w:rPr>
-      </w:pPr>
-      <w:r>
-        <w:rPr>
-          <w:sz w:val="22"/>
-          <w:szCs w:val="22"/>
-        </w:rPr>
-        <w:t>Distributed Software Engineering</w:t>
       </w:r>
     </w:p>
     <w:p>
@@ -971,8 +973,6 @@
           <w:szCs w:val="22"/>
         </w:rPr>
       </w:pPr>
-      <w:bookmarkStart w:id="0" w:name="_GoBack"/>
-      <w:bookmarkEnd w:id="0"/>
     </w:p>
     <w:p>
       <w:r>

</xml_diff>